<commit_message>
After first course day
</commit_message>
<xml_diff>
--- a/dag1/presentation/opgaven.docx
+++ b/dag1/presentation/opgaven.docx
@@ -134,21 +134,7 @@
         <w:rPr>
           <w:lang w:val="nl-NL"/>
         </w:rPr>
-        <w:t xml:space="preserve">Hoe ziet een functiedefinitie eruit? Moeten de formele parameters van een functie </w:t>
-      </w:r>
-      <w:proofErr w:type="spellStart"/>
-      <w:r>
-        <w:rPr>
-          <w:lang w:val="nl-NL"/>
-        </w:rPr>
-        <w:t>gedeclareed</w:t>
-      </w:r>
-      <w:proofErr w:type="spellEnd"/>
-      <w:r>
-        <w:rPr>
-          <w:lang w:val="nl-NL"/>
-        </w:rPr>
-        <w:t xml:space="preserve"> worden?</w:t>
+        <w:t>Hoe ziet een functiedefinitie eruit? Moeten de formele parameters van een functie gedeclareed worden?</w:t>
       </w:r>
     </w:p>
     <w:p>
@@ -167,21 +153,7 @@
         <w:rPr>
           <w:lang w:val="nl-NL"/>
         </w:rPr>
-        <w:t>Is Python een object-</w:t>
-      </w:r>
-      <w:proofErr w:type="spellStart"/>
-      <w:r>
-        <w:rPr>
-          <w:lang w:val="nl-NL"/>
-        </w:rPr>
-        <w:t>georienteerde</w:t>
-      </w:r>
-      <w:proofErr w:type="spellEnd"/>
-      <w:r>
-        <w:rPr>
-          <w:lang w:val="nl-NL"/>
-        </w:rPr>
-        <w:t xml:space="preserve"> taal?</w:t>
+        <w:t>Is Python een object-georienteerde taal?</w:t>
       </w:r>
     </w:p>
     <w:p>
@@ -200,21 +172,7 @@
         <w:rPr>
           <w:lang w:val="nl-NL"/>
         </w:rPr>
-        <w:t xml:space="preserve">Wat is de Python syntax voor het </w:t>
-      </w:r>
-      <w:proofErr w:type="spellStart"/>
-      <w:r>
-        <w:rPr>
-          <w:lang w:val="nl-NL"/>
-        </w:rPr>
-        <w:t>includen</w:t>
-      </w:r>
-      <w:proofErr w:type="spellEnd"/>
-      <w:r>
-        <w:rPr>
-          <w:lang w:val="nl-NL"/>
-        </w:rPr>
-        <w:t xml:space="preserve"> van modules?</w:t>
+        <w:t>Wat is de Python syntax voor het includen van modules?</w:t>
       </w:r>
     </w:p>
     <w:p>
@@ -233,21 +191,7 @@
         <w:rPr>
           <w:lang w:val="nl-NL"/>
         </w:rPr>
-        <w:t xml:space="preserve">Wat betekent het </w:t>
-      </w:r>
-      <w:proofErr w:type="spellStart"/>
-      <w:r>
-        <w:rPr>
-          <w:lang w:val="nl-NL"/>
-        </w:rPr>
-        <w:t>keyword</w:t>
-      </w:r>
-      <w:proofErr w:type="spellEnd"/>
-      <w:r>
-        <w:rPr>
-          <w:lang w:val="nl-NL"/>
-        </w:rPr>
-        <w:t xml:space="preserve"> “pass”?</w:t>
+        <w:t>Wat betekent het keyword “pass”?</w:t>
       </w:r>
     </w:p>
     <w:p>
@@ -283,35 +227,19 @@
         <w:rPr>
           <w:lang w:val="nl-NL"/>
         </w:rPr>
-        <w:t xml:space="preserve">Schrijf een functie </w:t>
-      </w:r>
-      <w:proofErr w:type="spellStart"/>
-      <w:r>
-        <w:rPr>
-          <w:lang w:val="nl-NL"/>
-        </w:rPr>
-        <w:t>ndigits</w:t>
-      </w:r>
-      <w:proofErr w:type="spellEnd"/>
-      <w:r>
-        <w:rPr>
-          <w:lang w:val="nl-NL"/>
-        </w:rPr>
-        <w:t xml:space="preserve">() die bepaalt uit hoeveel cijfers een positief geheel getal bestaat: bijvoorbeeld </w:t>
-      </w:r>
-      <w:proofErr w:type="spellStart"/>
-      <w:r>
-        <w:rPr>
-          <w:lang w:val="nl-NL"/>
-        </w:rPr>
-        <w:t>ndigits</w:t>
-      </w:r>
-      <w:proofErr w:type="spellEnd"/>
-      <w:r>
-        <w:rPr>
-          <w:lang w:val="nl-NL"/>
-        </w:rPr>
-        <w:t>(14) geeft 2. Uit hoeveel cijfers bestaat 500 faculteit?</w:t>
+        <w:t>Schrijf een functie ndigits() die bepaalt uit hoeveel cijfers een positief geheel getal bestaat: bijvoorbeeld ndigits(14) geeft 2. Uit hoeveel cijfers bestaat</w:t>
+      </w:r>
+      <w:r>
+        <w:rPr>
+          <w:lang w:val="nl-NL"/>
+        </w:rPr>
+        <w:t xml:space="preserve"> 123 ** 456</w:t>
+      </w:r>
+      <w:r>
+        <w:rPr>
+          <w:lang w:val="nl-NL"/>
+        </w:rPr>
+        <w:t>?</w:t>
       </w:r>
     </w:p>
     <w:p>
@@ -332,77 +260,7 @@
         <w:rPr>
           <w:lang w:val="nl-NL"/>
         </w:rPr>
-        <w:t xml:space="preserve">Schrijf een functie </w:t>
-      </w:r>
-      <w:proofErr w:type="spellStart"/>
-      <w:r>
-        <w:rPr>
-          <w:lang w:val="nl-NL"/>
-        </w:rPr>
-        <w:t>ispalin</w:t>
-      </w:r>
-      <w:proofErr w:type="spellEnd"/>
-      <w:r>
-        <w:rPr>
-          <w:lang w:val="nl-NL"/>
-        </w:rPr>
-        <w:t xml:space="preserve">() die controleert of de inputstring een palindroom is. Een palindroom is een woord dat hetzelfde is als je het achterstevoren leest. Bijvoorbeeld </w:t>
-      </w:r>
-      <w:proofErr w:type="spellStart"/>
-      <w:r>
-        <w:rPr>
-          <w:lang w:val="nl-NL"/>
-        </w:rPr>
-        <w:t>ispalin</w:t>
-      </w:r>
-      <w:proofErr w:type="spellEnd"/>
-      <w:r>
-        <w:rPr>
-          <w:lang w:val="nl-NL"/>
-        </w:rPr>
-        <w:t>("</w:t>
-      </w:r>
-      <w:proofErr w:type="spellStart"/>
-      <w:r>
-        <w:rPr>
-          <w:lang w:val="nl-NL"/>
-        </w:rPr>
-        <w:t>Palin</w:t>
-      </w:r>
-      <w:proofErr w:type="spellEnd"/>
-      <w:r>
-        <w:rPr>
-          <w:lang w:val="nl-NL"/>
-        </w:rPr>
-        <w:t xml:space="preserve">") is </w:t>
-      </w:r>
-      <w:proofErr w:type="spellStart"/>
-      <w:r>
-        <w:rPr>
-          <w:lang w:val="nl-NL"/>
-        </w:rPr>
-        <w:t>False</w:t>
-      </w:r>
-      <w:proofErr w:type="spellEnd"/>
-      <w:r>
-        <w:rPr>
-          <w:lang w:val="nl-NL"/>
-        </w:rPr>
-        <w:t xml:space="preserve">, maar </w:t>
-      </w:r>
-      <w:proofErr w:type="spellStart"/>
-      <w:r>
-        <w:rPr>
-          <w:lang w:val="nl-NL"/>
-        </w:rPr>
-        <w:t>ispalin</w:t>
-      </w:r>
-      <w:proofErr w:type="spellEnd"/>
-      <w:r>
-        <w:rPr>
-          <w:lang w:val="nl-NL"/>
-        </w:rPr>
-        <w:t xml:space="preserve">("parterretrap") is True. </w:t>
+        <w:t xml:space="preserve">Schrijf een functie ispalin() die controleert of de inputstring een palindroom is. Een palindroom is een woord dat hetzelfde is als je het achterstevoren leest. Bijvoorbeeld ispalin("Palin") is False, maar ispalin("parterretrap") is True. </w:t>
       </w:r>
     </w:p>
     <w:p>
@@ -435,77 +293,7 @@
         <w:rPr>
           <w:lang w:val="nl-NL"/>
         </w:rPr>
-        <w:t xml:space="preserve"> functie zo aan dat ie ook met hele zinnen werkt, maar dan alle leestekens en </w:t>
-      </w:r>
-      <w:proofErr w:type="spellStart"/>
-      <w:r>
-        <w:rPr>
-          <w:lang w:val="nl-NL"/>
-        </w:rPr>
-        <w:t>capitalisatie</w:t>
-      </w:r>
-      <w:proofErr w:type="spellEnd"/>
-      <w:r>
-        <w:rPr>
-          <w:lang w:val="nl-NL"/>
-        </w:rPr>
-        <w:t xml:space="preserve"> negeert. Dus bijvoorbeeld </w:t>
-      </w:r>
-      <w:proofErr w:type="spellStart"/>
-      <w:r>
-        <w:rPr>
-          <w:lang w:val="nl-NL"/>
-        </w:rPr>
-        <w:t>ispalin</w:t>
-      </w:r>
-      <w:proofErr w:type="spellEnd"/>
-      <w:r>
-        <w:rPr>
-          <w:lang w:val="nl-NL"/>
-        </w:rPr>
-        <w:t>("</w:t>
-      </w:r>
-      <w:proofErr w:type="spellStart"/>
-      <w:r>
-        <w:rPr>
-          <w:lang w:val="nl-NL"/>
-        </w:rPr>
-        <w:t>Dammit</w:t>
-      </w:r>
-      <w:proofErr w:type="spellEnd"/>
-      <w:r>
-        <w:rPr>
-          <w:lang w:val="nl-NL"/>
-        </w:rPr>
-        <w:t xml:space="preserve">, </w:t>
-      </w:r>
-      <w:proofErr w:type="spellStart"/>
-      <w:r>
-        <w:rPr>
-          <w:lang w:val="nl-NL"/>
-        </w:rPr>
-        <w:t>I'm</w:t>
-      </w:r>
-      <w:proofErr w:type="spellEnd"/>
-      <w:r>
-        <w:rPr>
-          <w:lang w:val="nl-NL"/>
-        </w:rPr>
-        <w:t xml:space="preserve"> </w:t>
-      </w:r>
-      <w:proofErr w:type="spellStart"/>
-      <w:r>
-        <w:rPr>
-          <w:lang w:val="nl-NL"/>
-        </w:rPr>
-        <w:t>mad</w:t>
-      </w:r>
-      <w:proofErr w:type="spellEnd"/>
-      <w:r>
-        <w:rPr>
-          <w:lang w:val="nl-NL"/>
-        </w:rPr>
-        <w:t>") geeft True.</w:t>
+        <w:t xml:space="preserve"> functie zo aan dat ie ook met hele zinnen werkt, maar dan alle leestekens en capitalisatie negeert. Dus bijvoorbeeld ispalin("Dammit, I'm mad") geeft True.</w:t>
       </w:r>
     </w:p>
     <w:p>
@@ -526,59 +314,10 @@
         <w:rPr>
           <w:lang w:val="nl-NL"/>
         </w:rPr>
-        <w:t xml:space="preserve">Schrijf een functie </w:t>
-      </w:r>
-      <w:proofErr w:type="spellStart"/>
-      <w:r>
-        <w:rPr>
-          <w:lang w:val="nl-NL"/>
-        </w:rPr>
-        <w:t>titlecase</w:t>
-      </w:r>
-      <w:proofErr w:type="spellEnd"/>
-      <w:r>
-        <w:rPr>
-          <w:lang w:val="nl-NL"/>
-        </w:rPr>
-        <w:t xml:space="preserve">() die een string in </w:t>
-      </w:r>
-      <w:proofErr w:type="spellStart"/>
-      <w:r>
-        <w:rPr>
-          <w:lang w:val="nl-NL"/>
-        </w:rPr>
-        <w:t>titlecase</w:t>
-      </w:r>
-      <w:proofErr w:type="spellEnd"/>
-      <w:r>
-        <w:rPr>
-          <w:lang w:val="nl-NL"/>
-        </w:rPr>
-        <w:t xml:space="preserve"> zet. Van ieder woord in deze string moet de eerste letter een hoofdletter worden, en alle andere letters kleine letters. </w:t>
-      </w:r>
-      <w:proofErr w:type="spellStart"/>
-      <w:r>
-        <w:t>Bijvoorbeeld</w:t>
-      </w:r>
-      <w:proofErr w:type="spellEnd"/>
-      <w:r>
-        <w:t xml:space="preserve"> </w:t>
-      </w:r>
-      <w:proofErr w:type="spellStart"/>
-      <w:r>
-        <w:t>titlecase</w:t>
-      </w:r>
-      <w:proofErr w:type="spellEnd"/>
-      <w:r>
-        <w:t xml:space="preserve">("NOBODY expects the Spanish Inquisition!") </w:t>
-      </w:r>
-      <w:proofErr w:type="spellStart"/>
-      <w:r>
-        <w:t>geeft</w:t>
-      </w:r>
-      <w:proofErr w:type="spellEnd"/>
-      <w:r>
-        <w:t xml:space="preserve"> "Nobody Expects The Spanish Inquisition!" </w:t>
+        <w:t xml:space="preserve">Schrijf een functie titlecase() die een string in titlecase zet. Van ieder woord in deze string moet de eerste letter een hoofdletter worden, en alle andere letters kleine letters. </w:t>
+      </w:r>
+      <w:r>
+        <w:t xml:space="preserve">Bijvoorbeeld titlecase("NOBODY expects the Spanish Inquisition!") geeft "Nobody Expects The Spanish Inquisition!" </w:t>
       </w:r>
       <w:r>
         <w:rPr>
@@ -586,6 +325,14 @@
         </w:rPr>
         <w:t>Je mag aannemen dat woorden altijd gescheiden worden door spaties.</w:t>
       </w:r>
+      <w:r>
+        <w:rPr>
+          <w:lang w:val="nl-NL"/>
+        </w:rPr>
+        <w:t xml:space="preserve"> Doe dit zonder str.title() te gebruiken.</w:t>
+      </w:r>
+      <w:bookmarkStart w:id="0" w:name="_GoBack"/>
+      <w:bookmarkEnd w:id="0"/>
     </w:p>
     <w:p>
       <w:pPr>
@@ -618,35 +365,7 @@
         <w:rPr>
           <w:lang w:val="nl-NL"/>
         </w:rPr>
-        <w:t xml:space="preserve">Schrijf een functie </w:t>
-      </w:r>
-      <w:proofErr w:type="spellStart"/>
-      <w:r>
-        <w:rPr>
-          <w:lang w:val="nl-NL"/>
-        </w:rPr>
-        <w:t>read_csv_column</w:t>
-      </w:r>
-      <w:proofErr w:type="spellEnd"/>
-      <w:r>
-        <w:rPr>
-          <w:lang w:val="nl-NL"/>
-        </w:rPr>
-        <w:t xml:space="preserve">() die een </w:t>
-      </w:r>
-      <w:proofErr w:type="spellStart"/>
-      <w:r>
-        <w:rPr>
-          <w:lang w:val="nl-NL"/>
-        </w:rPr>
-        <w:t>csv</w:t>
-      </w:r>
-      <w:proofErr w:type="spellEnd"/>
-      <w:r>
-        <w:rPr>
-          <w:lang w:val="nl-NL"/>
-        </w:rPr>
-        <w:t xml:space="preserve"> file inleest en daar één kolom uit selecteert. De functie heeft twee inputparameters: de naam van het bestand en de naam van de kolom. De return-waarde is de inhoud van de genoemde kolom uit het opgegeven bestand, als list. </w:t>
+        <w:t xml:space="preserve">Schrijf een functie read_csv_column() die een csv file inleest en daar één kolom uit selecteert. De functie heeft twee inputparameters: de naam van het bestand en de naam van de kolom. De return-waarde is de inhoud van de genoemde kolom uit het opgegeven bestand, als list. </w:t>
       </w:r>
       <w:r>
         <w:rPr>
@@ -658,49 +377,7 @@
         <w:rPr>
           <w:lang w:val="nl-NL"/>
         </w:rPr>
-        <w:t xml:space="preserve"> </w:t>
-      </w:r>
-      <w:proofErr w:type="spellStart"/>
-      <w:r>
-        <w:rPr>
-          <w:lang w:val="nl-NL"/>
-        </w:rPr>
-        <w:t>csv.DictReader</w:t>
-      </w:r>
-      <w:proofErr w:type="spellEnd"/>
-      <w:r>
-        <w:rPr>
-          <w:lang w:val="nl-NL"/>
-        </w:rPr>
-        <w:t xml:space="preserve">(). Zie de Python documentatie op https://docs.python.org/3/library/csv.html. Voor een extra uitdaging: gebruik </w:t>
-      </w:r>
-      <w:proofErr w:type="spellStart"/>
-      <w:r>
-        <w:rPr>
-          <w:lang w:val="nl-NL"/>
-        </w:rPr>
-        <w:t>csv.reader</w:t>
-      </w:r>
-      <w:proofErr w:type="spellEnd"/>
-      <w:r>
-        <w:rPr>
-          <w:lang w:val="nl-NL"/>
-        </w:rPr>
-        <w:t xml:space="preserve">() in plaats van </w:t>
-      </w:r>
-      <w:proofErr w:type="spellStart"/>
-      <w:r>
-        <w:rPr>
-          <w:lang w:val="nl-NL"/>
-        </w:rPr>
-        <w:t>csv.DictReader</w:t>
-      </w:r>
-      <w:proofErr w:type="spellEnd"/>
-      <w:r>
-        <w:rPr>
-          <w:lang w:val="nl-NL"/>
-        </w:rPr>
-        <w:t>(). Je kunt het voorbeeldbestand "data/spacex_launch_data.csv" gebruiken om mee te testen.</w:t>
+        <w:t xml:space="preserve"> csv.DictReader(). Zie de Python documentatie op https://docs.python.org/3/library/csv.html. Voor een extra uitdaging: gebruik csv.reader() in plaats van csv.DictReader(). Je kunt het voorbeeldbestand "data/spacex_launch_data.csv" gebruiken om mee te testen.</w:t>
       </w:r>
     </w:p>
     <w:p>
@@ -719,35 +396,7 @@
           <w:lang w:val="nl-NL"/>
         </w:rPr>
         <w:lastRenderedPageBreak/>
-        <w:t xml:space="preserve">Schrijf een functie </w:t>
-      </w:r>
-      <w:proofErr w:type="spellStart"/>
-      <w:r>
-        <w:rPr>
-          <w:lang w:val="nl-NL"/>
-        </w:rPr>
-        <w:t>plot_histogram</w:t>
-      </w:r>
-      <w:proofErr w:type="spellEnd"/>
-      <w:r>
-        <w:rPr>
-          <w:lang w:val="nl-NL"/>
-        </w:rPr>
-        <w:t xml:space="preserve">() die de inhoud van een kolom zoals die is ingelezen door </w:t>
-      </w:r>
-      <w:proofErr w:type="spellStart"/>
-      <w:r>
-        <w:rPr>
-          <w:lang w:val="nl-NL"/>
-        </w:rPr>
-        <w:t>read_csv_column</w:t>
-      </w:r>
-      <w:proofErr w:type="spellEnd"/>
-      <w:r>
-        <w:rPr>
-          <w:lang w:val="nl-NL"/>
-        </w:rPr>
-        <w:t>() plot als histogram op de tekstconsole. Bijvoorbeeld</w:t>
+        <w:t>Schrijf een functie plot_histogram() die de inhoud van een kolom zoals die is ingelezen door read_csv_column() plot als histogram op de tekstconsole. Bijvoorbeeld</w:t>
       </w:r>
     </w:p>
     <w:p>
@@ -838,35 +487,7 @@
         <w:rPr>
           <w:lang w:val="nl-NL"/>
         </w:rPr>
-        <w:t>voor de kolom "</w:t>
-      </w:r>
-      <w:proofErr w:type="spellStart"/>
-      <w:r>
-        <w:rPr>
-          <w:lang w:val="nl-NL"/>
-        </w:rPr>
-        <w:t>Launch</w:t>
-      </w:r>
-      <w:proofErr w:type="spellEnd"/>
-      <w:r>
-        <w:rPr>
-          <w:lang w:val="nl-NL"/>
-        </w:rPr>
-        <w:t xml:space="preserve"> Site" uit het voorbeeldbestand. Plot een histogram van de kolom "Landing </w:t>
-      </w:r>
-      <w:proofErr w:type="spellStart"/>
-      <w:r>
-        <w:rPr>
-          <w:lang w:val="nl-NL"/>
-        </w:rPr>
-        <w:t>Outcomes</w:t>
-      </w:r>
-      <w:proofErr w:type="spellEnd"/>
-      <w:r>
-        <w:rPr>
-          <w:lang w:val="nl-NL"/>
-        </w:rPr>
-        <w:t>"</w:t>
+        <w:t>voor de kolom "Launch Site" uit het voorbeeldbestand. Plot een histogram van de kolom "Landing Outcomes"</w:t>
       </w:r>
     </w:p>
     <w:p>
@@ -917,41 +538,13 @@
         <w:rPr>
           <w:lang w:val="nl-NL"/>
         </w:rPr>
-        <w:t xml:space="preserve">Wijzig je Python code zo dat de bestandsnaam en kolomnaam op de </w:t>
-      </w:r>
-      <w:proofErr w:type="spellStart"/>
-      <w:r>
-        <w:rPr>
-          <w:lang w:val="nl-NL"/>
-        </w:rPr>
-        <w:t>command</w:t>
-      </w:r>
-      <w:proofErr w:type="spellEnd"/>
-      <w:r>
-        <w:rPr>
-          <w:lang w:val="nl-NL"/>
-        </w:rPr>
-        <w:t xml:space="preserve"> line als argumenten meegegeven kunnen worden.</w:t>
-      </w:r>
-      <w:r>
-        <w:rPr>
-          <w:lang w:val="nl-NL"/>
-        </w:rPr>
-        <w:t xml:space="preserve"> Draai dit bestand binnen de Anaconda prompt om een histogram te maken van de kolom “</w:t>
-      </w:r>
-      <w:proofErr w:type="spellStart"/>
-      <w:r>
-        <w:rPr>
-          <w:lang w:val="nl-NL"/>
-        </w:rPr>
-        <w:t>Launch</w:t>
-      </w:r>
-      <w:proofErr w:type="spellEnd"/>
-      <w:r>
-        <w:rPr>
-          <w:lang w:val="nl-NL"/>
-        </w:rPr>
-        <w:t xml:space="preserve"> Site” uit het bestand </w:t>
+        <w:t>Wijzig je Python code zo dat de bestandsnaam en kolomnaam op de command line als argumenten meegegeven kunnen worden.</w:t>
+      </w:r>
+      <w:r>
+        <w:rPr>
+          <w:lang w:val="nl-NL"/>
+        </w:rPr>
+        <w:t xml:space="preserve"> Draai dit bestand binnen de Anaconda prompt om een histogram te maken van de kolom “Launch Site” uit het bestand </w:t>
       </w:r>
       <w:r>
         <w:rPr>
@@ -998,27 +591,11 @@
         </w:rPr>
         <w:t xml:space="preserve">als module </w:t>
       </w:r>
-      <w:bookmarkStart w:id="0" w:name="_GoBack"/>
-      <w:bookmarkEnd w:id="0"/>
-      <w:r>
-        <w:rPr>
-          <w:lang w:val="nl-NL"/>
-        </w:rPr>
-        <w:t xml:space="preserve">in </w:t>
-      </w:r>
-      <w:proofErr w:type="spellStart"/>
-      <w:r>
-        <w:rPr>
-          <w:lang w:val="nl-NL"/>
-        </w:rPr>
-        <w:t>Jupyter</w:t>
-      </w:r>
-      <w:proofErr w:type="spellEnd"/>
-      <w:r>
-        <w:rPr>
-          <w:lang w:val="nl-NL"/>
-        </w:rPr>
-        <w:t xml:space="preserve"> notebook. Wat gebeurt er, en waarom?</w:t>
+      <w:r>
+        <w:rPr>
+          <w:lang w:val="nl-NL"/>
+        </w:rPr>
+        <w:t>in Jupyter notebook. Wat gebeurt er, en waarom?</w:t>
       </w:r>
     </w:p>
     <w:p>
@@ -1036,35 +613,7 @@
         <w:rPr>
           <w:lang w:val="nl-NL"/>
         </w:rPr>
-        <w:t>Los het probleem met deze import op door gebruik te maken van de “</w:t>
-      </w:r>
-      <w:proofErr w:type="spellStart"/>
-      <w:r>
-        <w:rPr>
-          <w:lang w:val="nl-NL"/>
-        </w:rPr>
-        <w:t>if</w:t>
-      </w:r>
-      <w:proofErr w:type="spellEnd"/>
-      <w:r>
-        <w:rPr>
-          <w:lang w:val="nl-NL"/>
-        </w:rPr>
-        <w:t xml:space="preserve"> __name__ == “__</w:t>
-      </w:r>
-      <w:proofErr w:type="spellStart"/>
-      <w:r>
-        <w:rPr>
-          <w:lang w:val="nl-NL"/>
-        </w:rPr>
-        <w:t>main</w:t>
-      </w:r>
-      <w:proofErr w:type="spellEnd"/>
-      <w:r>
-        <w:rPr>
-          <w:lang w:val="nl-NL"/>
-        </w:rPr>
-        <w:t>__” constructie.</w:t>
+        <w:t>Los het probleem met deze import op door gebruik te maken van de “if __name__ == “__main__” constructie.</w:t>
       </w:r>
     </w:p>
     <w:p>
@@ -1097,37 +646,8 @@
         <w:rPr>
           <w:lang w:val="nl-NL"/>
         </w:rPr>
-        <w:t xml:space="preserve">Breid de Vector class uit met een </w:t>
-      </w:r>
-      <w:proofErr w:type="spellStart"/>
-      <w:r>
-        <w:rPr>
-          <w:lang w:val="nl-NL"/>
-        </w:rPr>
-        <w:t>method</w:t>
-      </w:r>
-      <w:proofErr w:type="spellEnd"/>
-      <w:r>
-        <w:rPr>
-          <w:lang w:val="nl-NL"/>
-        </w:rPr>
-        <w:t xml:space="preserve"> </w:t>
-      </w:r>
-      <w:proofErr w:type="spellStart"/>
-      <w:r>
-        <w:rPr>
-          <w:lang w:val="nl-NL"/>
-        </w:rPr>
-        <w:t>serialize</w:t>
-      </w:r>
-      <w:proofErr w:type="spellEnd"/>
-      <w:r>
-        <w:rPr>
-          <w:lang w:val="nl-NL"/>
-        </w:rPr>
-        <w:t xml:space="preserve">() die een string retourneert die de vector representeert. Bijvoorbeeld als v = Vector(1, 2, 3), dan levert </w:t>
-      </w:r>
-      <w:proofErr w:type="spellStart"/>
+        <w:t xml:space="preserve">Breid de Vector class uit met een method serialize() die een string retourneert die de vector representeert. Bijvoorbeeld als v = Vector(1, 2, 3), dan levert </w:t>
+      </w:r>
       <w:r>
         <w:rPr>
           <w:lang w:val="nl-NL"/>
@@ -1138,14 +658,7 @@
         <w:rPr>
           <w:lang w:val="nl-NL"/>
         </w:rPr>
-        <w:t>serialize</w:t>
-      </w:r>
-      <w:proofErr w:type="spellEnd"/>
-      <w:r>
-        <w:rPr>
-          <w:lang w:val="nl-NL"/>
-        </w:rPr>
-        <w:t>() de string "(1, 2, 3)" op</w:t>
+        <w:t>serialize() de string "(1, 2, 3)" op</w:t>
       </w:r>
     </w:p>
     <w:p>
@@ -1163,63 +676,7 @@
         <w:rPr>
           <w:lang w:val="nl-NL"/>
         </w:rPr>
-        <w:t xml:space="preserve">Breid de Vector class uit met een </w:t>
-      </w:r>
-      <w:proofErr w:type="spellStart"/>
-      <w:r>
-        <w:rPr>
-          <w:lang w:val="nl-NL"/>
-        </w:rPr>
-        <w:t>method</w:t>
-      </w:r>
-      <w:proofErr w:type="spellEnd"/>
-      <w:r>
-        <w:rPr>
-          <w:lang w:val="nl-NL"/>
-        </w:rPr>
-        <w:t xml:space="preserve"> </w:t>
-      </w:r>
-      <w:proofErr w:type="spellStart"/>
-      <w:r>
-        <w:rPr>
-          <w:lang w:val="nl-NL"/>
-        </w:rPr>
-        <w:t>add</w:t>
-      </w:r>
-      <w:proofErr w:type="spellEnd"/>
-      <w:r>
-        <w:rPr>
-          <w:lang w:val="nl-NL"/>
-        </w:rPr>
-        <w:t xml:space="preserve">() om twee vectoren bij elkaar op te tellen. Optelling is </w:t>
-      </w:r>
-      <w:proofErr w:type="spellStart"/>
-      <w:r>
-        <w:rPr>
-          <w:lang w:val="nl-NL"/>
-        </w:rPr>
-        <w:t>elementsgewijs</w:t>
-      </w:r>
-      <w:proofErr w:type="spellEnd"/>
-      <w:r>
-        <w:rPr>
-          <w:lang w:val="nl-NL"/>
-        </w:rPr>
-        <w:t xml:space="preserve">, dus bijvoorbeeld als v = Vector(1, 2, 3) en w = Vector(4, 5, 6), dan levert </w:t>
-      </w:r>
-      <w:proofErr w:type="spellStart"/>
-      <w:r>
-        <w:rPr>
-          <w:lang w:val="nl-NL"/>
-        </w:rPr>
-        <w:t>v.add</w:t>
-      </w:r>
-      <w:proofErr w:type="spellEnd"/>
-      <w:r>
-        <w:rPr>
-          <w:lang w:val="nl-NL"/>
-        </w:rPr>
-        <w:t>(w) de Vector (5, 7, 9) als returnwaarde</w:t>
+        <w:t>Breid de Vector class uit met een method add() om twee vectoren bij elkaar op te tellen. Optelling is elementsgewijs, dus bijvoorbeeld als v = Vector(1, 2, 3) en w = Vector(4, 5, 6), dan levert v.add(w) de Vector (5, 7, 9) als returnwaarde</w:t>
       </w:r>
     </w:p>
     <w:p>
@@ -1261,49 +718,7 @@
         <w:rPr>
           <w:lang w:val="nl-NL"/>
         </w:rPr>
-        <w:t xml:space="preserve"> je de </w:t>
-      </w:r>
-      <w:proofErr w:type="spellStart"/>
-      <w:r>
-        <w:rPr>
-          <w:lang w:val="nl-NL"/>
-        </w:rPr>
-        <w:t>serialize</w:t>
-      </w:r>
-      <w:proofErr w:type="spellEnd"/>
-      <w:r>
-        <w:rPr>
-          <w:lang w:val="nl-NL"/>
-        </w:rPr>
-        <w:t xml:space="preserve">() </w:t>
-      </w:r>
-      <w:proofErr w:type="spellStart"/>
-      <w:r>
-        <w:rPr>
-          <w:lang w:val="nl-NL"/>
-        </w:rPr>
-        <w:t>method</w:t>
-      </w:r>
-      <w:proofErr w:type="spellEnd"/>
-      <w:r>
-        <w:rPr>
-          <w:lang w:val="nl-NL"/>
-        </w:rPr>
-        <w:t xml:space="preserve"> van vraag 1 hernoemt in __</w:t>
-      </w:r>
-      <w:proofErr w:type="spellStart"/>
-      <w:r>
-        <w:rPr>
-          <w:lang w:val="nl-NL"/>
-        </w:rPr>
-        <w:t>str</w:t>
-      </w:r>
-      <w:proofErr w:type="spellEnd"/>
-      <w:r>
-        <w:rPr>
-          <w:lang w:val="nl-NL"/>
-        </w:rPr>
-        <w:t>__()?</w:t>
+        <w:t xml:space="preserve"> je de serialize() method van vraag 1 hernoemt in __str__()?</w:t>
       </w:r>
     </w:p>
     <w:p>
@@ -1321,21 +736,7 @@
         <w:rPr>
           <w:lang w:val="nl-NL"/>
         </w:rPr>
-        <w:t xml:space="preserve">Wat moet je nog doen om ervoor te zorgen dat je v + w kunt schrijven in je code, in plaats van </w:t>
-      </w:r>
-      <w:proofErr w:type="spellStart"/>
-      <w:r>
-        <w:rPr>
-          <w:lang w:val="nl-NL"/>
-        </w:rPr>
-        <w:t>v.add</w:t>
-      </w:r>
-      <w:proofErr w:type="spellEnd"/>
-      <w:r>
-        <w:rPr>
-          <w:lang w:val="nl-NL"/>
-        </w:rPr>
-        <w:t>(w)? Maak hierbij gebruik van de informatie in https://docs.python.org/3/reference/datamodel.html#emulating-numeric-types</w:t>
+        <w:t>Wat moet je nog doen om ervoor te zorgen dat je v + w kunt schrijven in je code, in plaats van v.add(w)? Maak hierbij gebruik van de informatie in https://docs.python.org/3/reference/datamodel.html#emulating-numeric-types</w:t>
       </w:r>
     </w:p>
     <w:p>
@@ -1353,77 +754,7 @@
         <w:rPr>
           <w:lang w:val="nl-NL"/>
         </w:rPr>
-        <w:t xml:space="preserve">Voeg een </w:t>
-      </w:r>
-      <w:proofErr w:type="spellStart"/>
-      <w:r>
-        <w:rPr>
-          <w:lang w:val="nl-NL"/>
-        </w:rPr>
-        <w:t>method</w:t>
-      </w:r>
-      <w:proofErr w:type="spellEnd"/>
-      <w:r>
-        <w:rPr>
-          <w:lang w:val="nl-NL"/>
-        </w:rPr>
-        <w:t xml:space="preserve"> toe aan de Vector class om een vector met een getal te </w:t>
-      </w:r>
-      <w:proofErr w:type="spellStart"/>
-      <w:r>
-        <w:rPr>
-          <w:lang w:val="nl-NL"/>
-        </w:rPr>
-        <w:t>vermenigvldigen</w:t>
-      </w:r>
-      <w:proofErr w:type="spellEnd"/>
-      <w:r>
-        <w:rPr>
-          <w:lang w:val="nl-NL"/>
-        </w:rPr>
-        <w:t xml:space="preserve">. Vermenigvuldiging is </w:t>
-      </w:r>
-      <w:proofErr w:type="spellStart"/>
-      <w:r>
-        <w:rPr>
-          <w:lang w:val="nl-NL"/>
-        </w:rPr>
-        <w:t>elementsgewijs</w:t>
-      </w:r>
-      <w:proofErr w:type="spellEnd"/>
-      <w:r>
-        <w:rPr>
-          <w:lang w:val="nl-NL"/>
-        </w:rPr>
-        <w:t xml:space="preserve">, dus de x, y en </w:t>
-      </w:r>
-      <w:proofErr w:type="spellStart"/>
-      <w:r>
-        <w:rPr>
-          <w:lang w:val="nl-NL"/>
-        </w:rPr>
-        <w:t>z</w:t>
-      </w:r>
-      <w:proofErr w:type="spellEnd"/>
-      <w:r>
-        <w:rPr>
-          <w:lang w:val="nl-NL"/>
-        </w:rPr>
-        <w:t xml:space="preserve"> </w:t>
-      </w:r>
-      <w:proofErr w:type="spellStart"/>
-      <w:r>
-        <w:rPr>
-          <w:lang w:val="nl-NL"/>
-        </w:rPr>
-        <w:t>coordinaten</w:t>
-      </w:r>
-      <w:proofErr w:type="spellEnd"/>
-      <w:r>
-        <w:rPr>
-          <w:lang w:val="nl-NL"/>
-        </w:rPr>
-        <w:t xml:space="preserve"> van de Vector worden alle drie met hetzelfde getal vermenigvuldigd. Dus bijvoorbeeld als v = Vector(1, 2, 3) en r = 3, dan is het resultaat </w:t>
+        <w:t xml:space="preserve">Voeg een method toe aan de Vector class om een vector met een getal te vermenigvldigen. Vermenigvuldiging is elementsgewijs, dus de x, y en z coordinaten van de Vector worden alle drie met hetzelfde getal vermenigvuldigd. Dus bijvoorbeeld als v = Vector(1, 2, 3) en r = 3, dan is het resultaat </w:t>
       </w:r>
       <w:r>
         <w:rPr>
@@ -1435,21 +766,7 @@
         <w:rPr>
           <w:lang w:val="nl-NL"/>
         </w:rPr>
-        <w:t xml:space="preserve">de Vector (3, 6, 9). Hoe moet je deze </w:t>
-      </w:r>
-      <w:proofErr w:type="spellStart"/>
-      <w:r>
-        <w:rPr>
-          <w:lang w:val="nl-NL"/>
-        </w:rPr>
-        <w:t>method</w:t>
-      </w:r>
-      <w:proofErr w:type="spellEnd"/>
-      <w:r>
-        <w:rPr>
-          <w:lang w:val="nl-NL"/>
-        </w:rPr>
-        <w:t xml:space="preserve"> noemen zodat je v * r kunt schrijven in je code? En wat moet je doen om ervoor te zorgen dat je in plaats daarvan ook r * v kunt schrijven?</w:t>
+        <w:t>de Vector (3, 6, 9). Hoe moet je deze method noemen zodat je v * r kunt schrijven in je code? En wat moet je doen om ervoor te zorgen dat je in plaats daarvan ook r * v kunt schrijven?</w:t>
       </w:r>
     </w:p>
     <w:p>

</xml_diff>